<commit_message>
Projeye final düzeltmeler yapıldı
</commit_message>
<xml_diff>
--- a/WebTek_Proje_Raporu_BeratKarahan.docx
+++ b/WebTek_Proje_Raporu_BeratKarahan.docx
@@ -107,38 +107,134 @@
     </w:p>
     <w:p>
       <w:r>
-        <w:t>2. Hakkımda Sayfası</w:t>
+        <w:t>2</w:t>
+      </w:r>
+      <w:r>
+        <w:t xml:space="preserve">. </w:t>
+      </w:r>
+      <w:proofErr w:type="spellStart"/>
+      <w:r>
+        <w:t>Giriş</w:t>
+      </w:r>
+      <w:proofErr w:type="spellEnd"/>
+      <w:r>
+        <w:t xml:space="preserve"> </w:t>
+      </w:r>
+      <w:proofErr w:type="spellStart"/>
+      <w:r>
+        <w:t>Doğrulama</w:t>
+      </w:r>
+      <w:proofErr w:type="spellEnd"/>
+      <w:r>
+        <w:t xml:space="preserve"> (</w:t>
+      </w:r>
+      <w:proofErr w:type="spellStart"/>
+      <w:r>
+        <w:t>kontrol.php</w:t>
+      </w:r>
+      <w:proofErr w:type="spellEnd"/>
+      <w:r>
+        <w:t>)</w:t>
       </w:r>
     </w:p>
     <w:p>
       <w:r>
-        <w:t>3. CV Sayfası</w:t>
+        <w:t>3</w:t>
+      </w:r>
+      <w:r>
+        <w:t>. Hakkımda Sayfası</w:t>
       </w:r>
     </w:p>
     <w:p>
       <w:r>
-        <w:t>4. Şehrim Sayfası</w:t>
+        <w:t>4</w:t>
+      </w:r>
+      <w:r>
+        <w:t>. CV Sayfası</w:t>
       </w:r>
     </w:p>
     <w:p>
       <w:r>
-        <w:t>5. Mirasımız Sayfası</w:t>
+        <w:t>5</w:t>
+      </w:r>
+      <w:r>
+        <w:t>. Şehrim Sayfası</w:t>
       </w:r>
     </w:p>
     <w:p>
       <w:r>
-        <w:t>6. İletişim Sayfası</w:t>
-      </w:r>
+        <w:t>6</w:t>
+      </w:r>
+      <w:r>
+        <w:t xml:space="preserve">. </w:t>
+      </w:r>
+      <w:proofErr w:type="spellStart"/>
+      <w:r>
+        <w:t>Takımımız</w:t>
+      </w:r>
+      <w:proofErr w:type="spellEnd"/>
+      <w:r>
+        <w:t xml:space="preserve"> </w:t>
+      </w:r>
+      <w:proofErr w:type="spellStart"/>
+      <w:r>
+        <w:t>Sayfası</w:t>
+      </w:r>
+      <w:proofErr w:type="spellEnd"/>
     </w:p>
     <w:p>
       <w:r>
-        <w:t>7. Giriş Doğrulama (kontrol.php)</w:t>
-      </w:r>
+        <w:t xml:space="preserve">7. </w:t>
+      </w:r>
+      <w:proofErr w:type="spellStart"/>
+      <w:r>
+        <w:t>İlgi</w:t>
+      </w:r>
+      <w:proofErr w:type="spellEnd"/>
+      <w:r>
+        <w:t xml:space="preserve"> </w:t>
+      </w:r>
+      <w:proofErr w:type="spellStart"/>
+      <w:r>
+        <w:t>alanlarım</w:t>
+      </w:r>
+      <w:proofErr w:type="spellEnd"/>
+      <w:r>
+        <w:t xml:space="preserve"> </w:t>
+      </w:r>
+      <w:proofErr w:type="spellStart"/>
+      <w:r>
+        <w:t>Sayfası</w:t>
+      </w:r>
+      <w:proofErr w:type="spellEnd"/>
     </w:p>
     <w:p>
       <w:r>
+        <w:t>8</w:t>
+      </w:r>
+      <w:r>
+        <w:t xml:space="preserve">. </w:t>
+      </w:r>
+      <w:proofErr w:type="spellStart"/>
+      <w:r>
+        <w:t>İletişim</w:t>
+      </w:r>
+      <w:proofErr w:type="spellEnd"/>
+      <w:r>
+        <w:t xml:space="preserve"> </w:t>
+      </w:r>
+      <w:proofErr w:type="spellStart"/>
+      <w:r>
+        <w:t>Sayfası</w:t>
+      </w:r>
+      <w:proofErr w:type="spellEnd"/>
+    </w:p>
+    <w:p>
+      <w:r>
         <w:br w:type="page"/>
       </w:r>
+      <w:bookmarkStart w:id="0" w:name="_GoBack"/>
+      <w:bookmarkEnd w:id="0"/>
     </w:p>
     <w:p>
       <w:pPr>
@@ -183,7 +279,31 @@
       </w:r>
       <w:proofErr w:type="spellEnd"/>
       <w:r>
-        <w:t xml:space="preserve"> oluşturulmuştur. Kullanıcı doğru bilgilerle giriş </w:t>
+        <w:t xml:space="preserve"> oluşturulmuştur. Kullanıcı </w:t>
+      </w:r>
+      <w:proofErr w:type="spellStart"/>
+      <w:r>
+        <w:t>doğru</w:t>
+      </w:r>
+      <w:proofErr w:type="spellEnd"/>
+      <w:r>
+        <w:t xml:space="preserve"> </w:t>
+      </w:r>
+      <w:proofErr w:type="spellStart"/>
+      <w:r>
+        <w:t>bilgilerle</w:t>
+      </w:r>
+      <w:proofErr w:type="spellEnd"/>
+      <w:r>
+        <w:t xml:space="preserve"> </w:t>
+      </w:r>
+      <w:proofErr w:type="spellStart"/>
+      <w:r>
+        <w:t>giriş</w:t>
+      </w:r>
+      <w:proofErr w:type="spellEnd"/>
+      <w:r>
+        <w:t xml:space="preserve"> </w:t>
       </w:r>
       <w:proofErr w:type="spellStart"/>
       <w:r>
@@ -531,16 +651,12 @@
     </w:p>
     <w:p>
       <w:r>
-        <w:rPr>
-          <w:noProof/>
-          <w:lang w:val="tr-TR" w:eastAsia="tr-TR"/>
-        </w:rPr>
         <w:lastRenderedPageBreak/>
         <w:drawing>
-          <wp:inline distT="0" distB="0" distL="0" distR="0" wp14:anchorId="2584FD1A" wp14:editId="309555A6">
-            <wp:extent cx="5486400" cy="2595880"/>
-            <wp:effectExtent l="0" t="0" r="0" b="0"/>
-            <wp:docPr id="3" name="Resim 3"/>
+          <wp:inline distT="0" distB="0" distL="0" distR="0" wp14:anchorId="656D7A75" wp14:editId="5B68FFD8">
+            <wp:extent cx="5486400" cy="2624455"/>
+            <wp:effectExtent l="0" t="0" r="0" b="4445"/>
+            <wp:docPr id="2" name="Resim 2"/>
             <wp:cNvGraphicFramePr>
               <a:graphicFrameLocks xmlns:a="http://schemas.openxmlformats.org/drawingml/2006/main" noChangeAspect="1"/>
             </wp:cNvGraphicFramePr>
@@ -560,7 +676,7 @@
                   <pic:spPr>
                     <a:xfrm>
                       <a:off x="0" y="0"/>
-                      <a:ext cx="5486400" cy="2595880"/>
+                      <a:ext cx="5486400" cy="2624455"/>
                     </a:xfrm>
                     <a:prstGeom prst="rect">
                       <a:avLst/>
@@ -594,15 +710,11 @@
     </w:p>
     <w:p>
       <w:r>
-        <w:rPr>
-          <w:noProof/>
-          <w:lang w:val="tr-TR" w:eastAsia="tr-TR"/>
-        </w:rPr>
         <w:drawing>
-          <wp:inline distT="0" distB="0" distL="0" distR="0" wp14:anchorId="665A1C2B" wp14:editId="3EA43C1D">
-            <wp:extent cx="5486400" cy="2584450"/>
-            <wp:effectExtent l="0" t="0" r="0" b="6350"/>
-            <wp:docPr id="4" name="Resim 4"/>
+          <wp:inline distT="0" distB="0" distL="0" distR="0" wp14:anchorId="200E0450" wp14:editId="4DF8F7CA">
+            <wp:extent cx="5486400" cy="2581275"/>
+            <wp:effectExtent l="0" t="0" r="0" b="9525"/>
+            <wp:docPr id="10" name="Resim 10"/>
             <wp:cNvGraphicFramePr>
               <a:graphicFrameLocks xmlns:a="http://schemas.openxmlformats.org/drawingml/2006/main" noChangeAspect="1"/>
             </wp:cNvGraphicFramePr>
@@ -622,7 +734,7 @@
                   <pic:spPr>
                     <a:xfrm>
                       <a:off x="0" y="0"/>
-                      <a:ext cx="5486400" cy="2584450"/>
+                      <a:ext cx="5486400" cy="2581275"/>
                     </a:xfrm>
                     <a:prstGeom prst="rect">
                       <a:avLst/>
@@ -661,16 +773,12 @@
     </w:p>
     <w:p>
       <w:r>
-        <w:rPr>
-          <w:noProof/>
-          <w:lang w:val="tr-TR" w:eastAsia="tr-TR"/>
-        </w:rPr>
         <w:lastRenderedPageBreak/>
         <w:drawing>
-          <wp:inline distT="0" distB="0" distL="0" distR="0" wp14:anchorId="67FBA1A1" wp14:editId="776B3A0C">
-            <wp:extent cx="5486400" cy="2261235"/>
-            <wp:effectExtent l="0" t="0" r="0" b="5715"/>
-            <wp:docPr id="5" name="Resim 5"/>
+          <wp:inline distT="0" distB="0" distL="0" distR="0" wp14:anchorId="051F5C94" wp14:editId="0D28F3E0">
+            <wp:extent cx="5486400" cy="2369820"/>
+            <wp:effectExtent l="0" t="0" r="0" b="0"/>
+            <wp:docPr id="11" name="Resim 11"/>
             <wp:cNvGraphicFramePr>
               <a:graphicFrameLocks xmlns:a="http://schemas.openxmlformats.org/drawingml/2006/main" noChangeAspect="1"/>
             </wp:cNvGraphicFramePr>
@@ -690,7 +798,7 @@
                   <pic:spPr>
                     <a:xfrm>
                       <a:off x="0" y="0"/>
-                      <a:ext cx="5486400" cy="2261235"/>
+                      <a:ext cx="5486400" cy="2369820"/>
                     </a:xfrm>
                     <a:prstGeom prst="rect">
                       <a:avLst/>
@@ -719,25 +827,90 @@
         <w:t>6</w:t>
       </w:r>
       <w:r>
-        <w:t>. Mirasımız Sayfası</w:t>
-      </w:r>
+        <w:t xml:space="preserve">. </w:t>
+      </w:r>
+      <w:proofErr w:type="spellStart"/>
+      <w:r>
+        <w:t>Takımımız</w:t>
+      </w:r>
+      <w:proofErr w:type="spellEnd"/>
+      <w:r>
+        <w:t xml:space="preserve"> </w:t>
+      </w:r>
+      <w:proofErr w:type="spellStart"/>
+      <w:r>
+        <w:t>Sayfası</w:t>
+      </w:r>
+      <w:proofErr w:type="spellEnd"/>
     </w:p>
     <w:p>
       <w:r>
-        <w:t>Bu sayfada temsil edilen miras değeri Bursaspor kulübüdür. Kulüp hakkında temel bilgiler ve bir adet görsel yer almaktadır.</w:t>
+        <w:t xml:space="preserve">Bu </w:t>
+      </w:r>
+      <w:proofErr w:type="spellStart"/>
+      <w:r>
+        <w:t>sayfada</w:t>
+      </w:r>
+      <w:proofErr w:type="spellEnd"/>
+      <w:r>
+        <w:t xml:space="preserve"> </w:t>
+      </w:r>
+      <w:proofErr w:type="spellStart"/>
+      <w:r>
+        <w:t>temsil</w:t>
+      </w:r>
+      <w:proofErr w:type="spellEnd"/>
+      <w:r>
+        <w:t xml:space="preserve"> </w:t>
+      </w:r>
+      <w:proofErr w:type="spellStart"/>
+      <w:r>
+        <w:t>edilen</w:t>
+      </w:r>
+      <w:proofErr w:type="spellEnd"/>
+      <w:r>
+        <w:t xml:space="preserve"> </w:t>
+      </w:r>
+      <w:proofErr w:type="spellStart"/>
+      <w:r>
+        <w:t>şehir</w:t>
+      </w:r>
+      <w:proofErr w:type="spellEnd"/>
+      <w:r>
+        <w:t xml:space="preserve"> </w:t>
+      </w:r>
+      <w:proofErr w:type="spellStart"/>
+      <w:r>
+        <w:t>değeri</w:t>
+      </w:r>
+      <w:proofErr w:type="spellEnd"/>
+      <w:r>
+        <w:t xml:space="preserve"> </w:t>
+      </w:r>
+      <w:proofErr w:type="spellStart"/>
+      <w:r>
+        <w:t>Bursaspor</w:t>
+      </w:r>
+      <w:proofErr w:type="spellEnd"/>
+      <w:r>
+        <w:t xml:space="preserve"> </w:t>
+      </w:r>
+      <w:proofErr w:type="spellStart"/>
+      <w:r>
+        <w:t>kulübüdür</w:t>
+      </w:r>
+      <w:proofErr w:type="spellEnd"/>
+      <w:r>
+        <w:t>. Kulüp hakkında temel bilgiler ve bir adet görsel yer almaktadır.</w:t>
       </w:r>
     </w:p>
     <w:p>
       <w:r>
-        <w:rPr>
-          <w:noProof/>
-          <w:lang w:val="tr-TR" w:eastAsia="tr-TR"/>
-        </w:rPr>
         <w:drawing>
-          <wp:inline distT="0" distB="0" distL="0" distR="0" wp14:anchorId="69B1ABA6" wp14:editId="3A197A73">
-            <wp:extent cx="5486400" cy="2144395"/>
-            <wp:effectExtent l="0" t="0" r="0" b="8255"/>
-            <wp:docPr id="6" name="Resim 6"/>
+          <wp:inline distT="0" distB="0" distL="0" distR="0" wp14:anchorId="781D556B" wp14:editId="3F5EDF33">
+            <wp:extent cx="5486400" cy="2355850"/>
+            <wp:effectExtent l="0" t="0" r="0" b="6350"/>
+            <wp:docPr id="12" name="Resim 12"/>
             <wp:cNvGraphicFramePr>
               <a:graphicFrameLocks xmlns:a="http://schemas.openxmlformats.org/drawingml/2006/main" noChangeAspect="1"/>
             </wp:cNvGraphicFramePr>
@@ -757,7 +930,7 @@
                   <pic:spPr>
                     <a:xfrm>
                       <a:off x="0" y="0"/>
-                      <a:ext cx="5486400" cy="2144395"/>
+                      <a:ext cx="5486400" cy="2355850"/>
                     </a:xfrm>
                     <a:prstGeom prst="rect">
                       <a:avLst/>
@@ -773,6 +946,7 @@
         <w:br/>
       </w:r>
     </w:p>
+    <w:p/>
     <w:p>
       <w:pPr>
         <w:pStyle w:val="Balk2"/>
@@ -781,42 +955,78 @@
         <w:t>7</w:t>
       </w:r>
       <w:r>
-        <w:t>. İletişim Sayfası</w:t>
-      </w:r>
+        <w:t xml:space="preserve">. </w:t>
+      </w:r>
+      <w:proofErr w:type="spellStart"/>
+      <w:r>
+        <w:t>İlgi</w:t>
+      </w:r>
+      <w:proofErr w:type="spellEnd"/>
+      <w:r>
+        <w:t xml:space="preserve"> </w:t>
+      </w:r>
+      <w:proofErr w:type="spellStart"/>
+      <w:r>
+        <w:t>Alanlarım</w:t>
+      </w:r>
+      <w:proofErr w:type="spellEnd"/>
+      <w:r>
+        <w:t xml:space="preserve"> </w:t>
+      </w:r>
+      <w:proofErr w:type="spellStart"/>
+      <w:r>
+        <w:t>Sayfası</w:t>
+      </w:r>
+      <w:proofErr w:type="spellEnd"/>
     </w:p>
     <w:p>
-      <w:r>
-        <w:t xml:space="preserve">Vue.js </w:t>
+      <w:pPr>
+        <w:pStyle w:val="NormalWeb"/>
+      </w:pPr>
+      <w:r>
+        <w:t xml:space="preserve">Bu sayfada kullanıcının seçtiği bir film adını kullanarak </w:t>
       </w:r>
       <w:proofErr w:type="spellStart"/>
       <w:r>
-        <w:t>ve</w:t>
+        <w:t>API'den</w:t>
       </w:r>
       <w:proofErr w:type="spellEnd"/>
       <w:r>
-        <w:t xml:space="preserve"> JavaScript </w:t>
+        <w:t xml:space="preserve"> veri çekilmekte ve seçilen filme ait bilgi, yönetmen, yıl, afis gibi bilgiler ekrana basılmaktadır. </w:t>
       </w:r>
       <w:proofErr w:type="spellStart"/>
       <w:r>
-        <w:t>kullanılarak</w:t>
+        <w:t>JavaScript</w:t>
       </w:r>
       <w:proofErr w:type="spellEnd"/>
       <w:r>
-        <w:t xml:space="preserve"> iki farklı kontrol mekanizması eklenmiştir. Kullanıcıdan alınan bilgiler bir başka sayfada görüntülenir. Temizle ve gönder butonları içerir.</w:t>
+        <w:t xml:space="preserve"> </w:t>
+      </w:r>
+      <w:proofErr w:type="spellStart"/>
+      <w:r>
+        <w:t>fetch</w:t>
+      </w:r>
+      <w:proofErr w:type="spellEnd"/>
+      <w:r>
+        <w:t xml:space="preserve"> ve </w:t>
+      </w:r>
+      <w:proofErr w:type="spellStart"/>
+      <w:r>
+        <w:t>OMDb</w:t>
+      </w:r>
+      <w:proofErr w:type="spellEnd"/>
+      <w:r>
+        <w:t xml:space="preserve"> API kullanılmıştır.</w:t>
       </w:r>
     </w:p>
     <w:p>
       <w:r>
-        <w:rPr>
-          <w:noProof/>
-          <w:lang w:val="tr-TR" w:eastAsia="tr-TR"/>
-        </w:rPr>
         <w:lastRenderedPageBreak/>
         <w:drawing>
-          <wp:inline distT="0" distB="0" distL="0" distR="0" wp14:anchorId="3DC2ADDA" wp14:editId="741BF6A8">
-            <wp:extent cx="5486400" cy="2504440"/>
-            <wp:effectExtent l="0" t="0" r="0" b="0"/>
-            <wp:docPr id="7" name="Resim 7"/>
+          <wp:inline distT="0" distB="0" distL="0" distR="0" wp14:anchorId="031AE2EC" wp14:editId="4AE9E478">
+            <wp:extent cx="5486400" cy="2550160"/>
+            <wp:effectExtent l="0" t="0" r="0" b="2540"/>
+            <wp:docPr id="14" name="Resim 14"/>
             <wp:cNvGraphicFramePr>
               <a:graphicFrameLocks xmlns:a="http://schemas.openxmlformats.org/drawingml/2006/main" noChangeAspect="1"/>
             </wp:cNvGraphicFramePr>
@@ -836,7 +1046,7 @@
                   <pic:spPr>
                     <a:xfrm>
                       <a:off x="0" y="0"/>
-                      <a:ext cx="5486400" cy="2504440"/>
+                      <a:ext cx="5486400" cy="2550160"/>
                     </a:xfrm>
                     <a:prstGeom prst="rect">
                       <a:avLst/>
@@ -848,38 +1058,25 @@
           </wp:inline>
         </w:drawing>
       </w:r>
-      <w:r>
-        <w:br/>
-      </w:r>
     </w:p>
     <w:p>
       <w:pPr>
         <w:pStyle w:val="Balk2"/>
       </w:pPr>
-      <w:r>
-        <w:br/>
-      </w:r>
     </w:p>
     <w:p>
       <w:pPr>
         <w:pStyle w:val="Balk2"/>
       </w:pPr>
-      <w:bookmarkStart w:id="0" w:name="_GoBack"/>
-      <w:bookmarkEnd w:id="0"/>
-      <w:r>
-        <w:t xml:space="preserve">8. </w:t>
+      <w:r>
+        <w:t>8</w:t>
+      </w:r>
+      <w:r>
+        <w:t xml:space="preserve">. </w:t>
       </w:r>
       <w:proofErr w:type="spellStart"/>
       <w:r>
-        <w:t>İlgi</w:t>
-      </w:r>
-      <w:proofErr w:type="spellEnd"/>
-      <w:r>
-        <w:t xml:space="preserve"> </w:t>
-      </w:r>
-      <w:proofErr w:type="spellStart"/>
-      <w:r>
-        <w:t>Alanlarım</w:t>
+        <w:t>İletişim</w:t>
       </w:r>
       <w:proofErr w:type="spellEnd"/>
       <w:r>
@@ -893,55 +1090,331 @@
     </w:p>
     <w:p>
       <w:pPr>
-        <w:pStyle w:val="NormalWeb"/>
+        <w:rPr>
+          <w:sz w:val="24"/>
+          <w:szCs w:val="24"/>
+        </w:rPr>
       </w:pPr>
       <w:r>
-        <w:t xml:space="preserve">Bu sayfada kullanıcının seçtiği bir film adını kullanarak </w:t>
+        <w:rPr>
+          <w:sz w:val="24"/>
+          <w:szCs w:val="24"/>
+        </w:rPr>
+        <w:t xml:space="preserve">Vue.js </w:t>
       </w:r>
       <w:proofErr w:type="spellStart"/>
       <w:r>
-        <w:t>API'den</w:t>
+        <w:rPr>
+          <w:sz w:val="24"/>
+          <w:szCs w:val="24"/>
+        </w:rPr>
+        <w:t>ve</w:t>
       </w:r>
       <w:proofErr w:type="spellEnd"/>
       <w:r>
-        <w:t xml:space="preserve"> veri çekilmekte ve seçilen filme ait bilgi, yönetmen, yıl, afis gibi bilgiler ekrana basılmaktadır. </w:t>
+        <w:rPr>
+          <w:sz w:val="24"/>
+          <w:szCs w:val="24"/>
+        </w:rPr>
+        <w:t xml:space="preserve"> JavaScript </w:t>
       </w:r>
       <w:proofErr w:type="spellStart"/>
       <w:r>
-        <w:t>JavaScript</w:t>
+        <w:rPr>
+          <w:sz w:val="24"/>
+          <w:szCs w:val="24"/>
+        </w:rPr>
+        <w:t>kullanılarak</w:t>
       </w:r>
       <w:proofErr w:type="spellEnd"/>
       <w:r>
+        <w:rPr>
+          <w:sz w:val="24"/>
+          <w:szCs w:val="24"/>
+        </w:rPr>
         <w:t xml:space="preserve"> </w:t>
       </w:r>
       <w:proofErr w:type="spellStart"/>
       <w:r>
-        <w:t>fetch</w:t>
+        <w:rPr>
+          <w:sz w:val="24"/>
+          <w:szCs w:val="24"/>
+        </w:rPr>
+        <w:t>iki</w:t>
       </w:r>
       <w:proofErr w:type="spellEnd"/>
       <w:r>
-        <w:t xml:space="preserve"> ve </w:t>
+        <w:rPr>
+          <w:sz w:val="24"/>
+          <w:szCs w:val="24"/>
+        </w:rPr>
+        <w:t xml:space="preserve"> </w:t>
       </w:r>
       <w:proofErr w:type="spellStart"/>
       <w:r>
-        <w:t>OMDb</w:t>
+        <w:rPr>
+          <w:sz w:val="24"/>
+          <w:szCs w:val="24"/>
+        </w:rPr>
+        <w:t>farklı</w:t>
       </w:r>
       <w:proofErr w:type="spellEnd"/>
       <w:r>
-        <w:t xml:space="preserve"> API kullanılmıştır.</w:t>
-      </w:r>
-    </w:p>
-    <w:p>
-      <w:r>
         <w:rPr>
-          <w:noProof/>
-          <w:lang w:val="tr-TR" w:eastAsia="tr-TR"/>
+          <w:sz w:val="24"/>
+          <w:szCs w:val="24"/>
         </w:rPr>
+        <w:t xml:space="preserve"> </w:t>
+      </w:r>
+      <w:proofErr w:type="spellStart"/>
+      <w:r>
+        <w:rPr>
+          <w:sz w:val="24"/>
+          <w:szCs w:val="24"/>
+        </w:rPr>
+        <w:t>kontrol</w:t>
+      </w:r>
+      <w:proofErr w:type="spellEnd"/>
+      <w:r>
+        <w:rPr>
+          <w:sz w:val="24"/>
+          <w:szCs w:val="24"/>
+        </w:rPr>
+        <w:t xml:space="preserve"> </w:t>
+      </w:r>
+      <w:proofErr w:type="spellStart"/>
+      <w:r>
+        <w:rPr>
+          <w:sz w:val="24"/>
+          <w:szCs w:val="24"/>
+        </w:rPr>
+        <w:t>mekanizması</w:t>
+      </w:r>
+      <w:proofErr w:type="spellEnd"/>
+      <w:r>
+        <w:rPr>
+          <w:sz w:val="24"/>
+          <w:szCs w:val="24"/>
+        </w:rPr>
+        <w:t xml:space="preserve"> </w:t>
+      </w:r>
+      <w:proofErr w:type="spellStart"/>
+      <w:r>
+        <w:rPr>
+          <w:sz w:val="24"/>
+          <w:szCs w:val="24"/>
+        </w:rPr>
+        <w:t>eklenmiştir</w:t>
+      </w:r>
+      <w:proofErr w:type="spellEnd"/>
+      <w:r>
+        <w:rPr>
+          <w:sz w:val="24"/>
+          <w:szCs w:val="24"/>
+        </w:rPr>
+        <w:t xml:space="preserve">. </w:t>
+      </w:r>
+      <w:proofErr w:type="spellStart"/>
+      <w:r>
+        <w:rPr>
+          <w:sz w:val="24"/>
+          <w:szCs w:val="24"/>
+        </w:rPr>
+        <w:t>Kullanıcıdan</w:t>
+      </w:r>
+      <w:proofErr w:type="spellEnd"/>
+      <w:r>
+        <w:rPr>
+          <w:sz w:val="24"/>
+          <w:szCs w:val="24"/>
+        </w:rPr>
+        <w:t xml:space="preserve"> </w:t>
+      </w:r>
+      <w:proofErr w:type="spellStart"/>
+      <w:r>
+        <w:rPr>
+          <w:sz w:val="24"/>
+          <w:szCs w:val="24"/>
+        </w:rPr>
+        <w:t>alınan</w:t>
+      </w:r>
+      <w:proofErr w:type="spellEnd"/>
+      <w:r>
+        <w:rPr>
+          <w:sz w:val="24"/>
+          <w:szCs w:val="24"/>
+        </w:rPr>
+        <w:t xml:space="preserve"> </w:t>
+      </w:r>
+      <w:proofErr w:type="spellStart"/>
+      <w:r>
+        <w:rPr>
+          <w:sz w:val="24"/>
+          <w:szCs w:val="24"/>
+        </w:rPr>
+        <w:t>bilgiler</w:t>
+      </w:r>
+      <w:proofErr w:type="spellEnd"/>
+      <w:r>
+        <w:rPr>
+          <w:sz w:val="24"/>
+          <w:szCs w:val="24"/>
+        </w:rPr>
+        <w:t xml:space="preserve"> </w:t>
+      </w:r>
+      <w:proofErr w:type="spellStart"/>
+      <w:r>
+        <w:rPr>
+          <w:sz w:val="24"/>
+          <w:szCs w:val="24"/>
+        </w:rPr>
+        <w:t>bir</w:t>
+      </w:r>
+      <w:proofErr w:type="spellEnd"/>
+      <w:r>
+        <w:rPr>
+          <w:sz w:val="24"/>
+          <w:szCs w:val="24"/>
+        </w:rPr>
+        <w:t xml:space="preserve"> </w:t>
+      </w:r>
+      <w:proofErr w:type="spellStart"/>
+      <w:r>
+        <w:rPr>
+          <w:sz w:val="24"/>
+          <w:szCs w:val="24"/>
+        </w:rPr>
+        <w:t>başka</w:t>
+      </w:r>
+      <w:proofErr w:type="spellEnd"/>
+      <w:r>
+        <w:rPr>
+          <w:sz w:val="24"/>
+          <w:szCs w:val="24"/>
+        </w:rPr>
+        <w:t xml:space="preserve"> </w:t>
+      </w:r>
+      <w:proofErr w:type="spellStart"/>
+      <w:r>
+        <w:rPr>
+          <w:sz w:val="24"/>
+          <w:szCs w:val="24"/>
+        </w:rPr>
+        <w:t>sayfada</w:t>
+      </w:r>
+      <w:proofErr w:type="spellEnd"/>
+      <w:r>
+        <w:rPr>
+          <w:sz w:val="24"/>
+          <w:szCs w:val="24"/>
+        </w:rPr>
+        <w:t xml:space="preserve"> </w:t>
+      </w:r>
+      <w:proofErr w:type="spellStart"/>
+      <w:r>
+        <w:rPr>
+          <w:sz w:val="24"/>
+          <w:szCs w:val="24"/>
+        </w:rPr>
+        <w:t>görüntülenir</w:t>
+      </w:r>
+      <w:proofErr w:type="spellEnd"/>
+      <w:r>
+        <w:rPr>
+          <w:sz w:val="24"/>
+          <w:szCs w:val="24"/>
+        </w:rPr>
+        <w:t xml:space="preserve">. </w:t>
+      </w:r>
+      <w:proofErr w:type="spellStart"/>
+      <w:r>
+        <w:rPr>
+          <w:sz w:val="24"/>
+          <w:szCs w:val="24"/>
+        </w:rPr>
+        <w:t>Temizle</w:t>
+      </w:r>
+      <w:proofErr w:type="spellEnd"/>
+      <w:r>
+        <w:rPr>
+          <w:sz w:val="24"/>
+          <w:szCs w:val="24"/>
+        </w:rPr>
+        <w:t xml:space="preserve"> </w:t>
+      </w:r>
+      <w:proofErr w:type="spellStart"/>
+      <w:r>
+        <w:rPr>
+          <w:sz w:val="24"/>
+          <w:szCs w:val="24"/>
+        </w:rPr>
+        <w:t>ve</w:t>
+      </w:r>
+      <w:proofErr w:type="spellEnd"/>
+      <w:r>
+        <w:rPr>
+          <w:sz w:val="24"/>
+          <w:szCs w:val="24"/>
+        </w:rPr>
+        <w:t xml:space="preserve"> </w:t>
+      </w:r>
+      <w:proofErr w:type="spellStart"/>
+      <w:r>
+        <w:rPr>
+          <w:sz w:val="24"/>
+          <w:szCs w:val="24"/>
+        </w:rPr>
+        <w:t>gönder</w:t>
+      </w:r>
+      <w:proofErr w:type="spellEnd"/>
+      <w:r>
+        <w:rPr>
+          <w:sz w:val="24"/>
+          <w:szCs w:val="24"/>
+        </w:rPr>
+        <w:t xml:space="preserve"> </w:t>
+      </w:r>
+      <w:proofErr w:type="spellStart"/>
+      <w:r>
+        <w:rPr>
+          <w:sz w:val="24"/>
+          <w:szCs w:val="24"/>
+        </w:rPr>
+        <w:t>butonları</w:t>
+      </w:r>
+      <w:proofErr w:type="spellEnd"/>
+      <w:r>
+        <w:rPr>
+          <w:sz w:val="24"/>
+          <w:szCs w:val="24"/>
+        </w:rPr>
+        <w:t xml:space="preserve"> </w:t>
+      </w:r>
+      <w:proofErr w:type="spellStart"/>
+      <w:r>
+        <w:rPr>
+          <w:sz w:val="24"/>
+          <w:szCs w:val="24"/>
+        </w:rPr>
+        <w:t>içerir</w:t>
+      </w:r>
+      <w:proofErr w:type="spellEnd"/>
+      <w:r>
+        <w:rPr>
+          <w:sz w:val="24"/>
+          <w:szCs w:val="24"/>
+        </w:rPr>
+        <w:t>.</w:t>
+      </w:r>
+      <w:r>
+        <w:br/>
+      </w:r>
+      <w:r>
         <w:drawing>
-          <wp:inline distT="0" distB="0" distL="0" distR="0" wp14:anchorId="79E376CE" wp14:editId="359B7AB3">
-            <wp:extent cx="5486400" cy="2567305"/>
-            <wp:effectExtent l="0" t="0" r="0" b="4445"/>
-            <wp:docPr id="9" name="Resim 9"/>
+          <wp:inline distT="0" distB="0" distL="0" distR="0" wp14:anchorId="064A4E17" wp14:editId="5ABF0843">
+            <wp:extent cx="5486400" cy="2536825"/>
+            <wp:effectExtent l="0" t="0" r="0" b="0"/>
+            <wp:docPr id="15" name="Resim 15"/>
             <wp:cNvGraphicFramePr>
               <a:graphicFrameLocks xmlns:a="http://schemas.openxmlformats.org/drawingml/2006/main" noChangeAspect="1"/>
             </wp:cNvGraphicFramePr>
@@ -961,7 +1434,48 @@
                   <pic:spPr>
                     <a:xfrm>
                       <a:off x="0" y="0"/>
-                      <a:ext cx="5486400" cy="2567305"/>
+                      <a:ext cx="5486400" cy="2536825"/>
+                    </a:xfrm>
+                    <a:prstGeom prst="rect">
+                      <a:avLst/>
+                    </a:prstGeom>
+                  </pic:spPr>
+                </pic:pic>
+              </a:graphicData>
+            </a:graphic>
+          </wp:inline>
+        </w:drawing>
+      </w:r>
+      <w:r>
+        <w:rPr>
+          <w:sz w:val="24"/>
+          <w:szCs w:val="24"/>
+        </w:rPr>
+        <w:drawing>
+          <wp:inline distT="0" distB="0" distL="0" distR="0" wp14:anchorId="523BBEA7" wp14:editId="71A274E4">
+            <wp:extent cx="5486400" cy="1526540"/>
+            <wp:effectExtent l="0" t="0" r="0" b="0"/>
+            <wp:docPr id="16" name="Resim 16"/>
+            <wp:cNvGraphicFramePr>
+              <a:graphicFrameLocks xmlns:a="http://schemas.openxmlformats.org/drawingml/2006/main" noChangeAspect="1"/>
+            </wp:cNvGraphicFramePr>
+            <a:graphic xmlns:a="http://schemas.openxmlformats.org/drawingml/2006/main">
+              <a:graphicData uri="http://schemas.openxmlformats.org/drawingml/2006/picture">
+                <pic:pic xmlns:pic="http://schemas.openxmlformats.org/drawingml/2006/picture">
+                  <pic:nvPicPr>
+                    <pic:cNvPr id="1" name=""/>
+                    <pic:cNvPicPr/>
+                  </pic:nvPicPr>
+                  <pic:blipFill>
+                    <a:blip r:embed="rId14"/>
+                    <a:stretch>
+                      <a:fillRect/>
+                    </a:stretch>
+                  </pic:blipFill>
+                  <pic:spPr>
+                    <a:xfrm>
+                      <a:off x="0" y="0"/>
+                      <a:ext cx="5486400" cy="1526540"/>
                     </a:xfrm>
                     <a:prstGeom prst="rect">
                       <a:avLst/>
@@ -1571,7 +2085,7 @@
   <w:style w:type="paragraph" w:default="1" w:styleId="Normal">
     <w:name w:val="Normal"/>
     <w:qFormat/>
-    <w:rsid w:val="00FE4000"/>
+    <w:rsid w:val="006B3050"/>
   </w:style>
   <w:style w:type="paragraph" w:styleId="Balk1">
     <w:name w:val="heading 1"/>
@@ -12907,7 +13421,7 @@
 </file>
 
 <file path=customXml/itemProps1.xml><?xml version="1.0" encoding="utf-8"?>
-<ds:datastoreItem xmlns:ds="http://schemas.openxmlformats.org/officeDocument/2006/customXml" ds:itemID="{6F690DA3-A13B-4FC6-BEE7-2E451A8967F1}">
+<ds:datastoreItem xmlns:ds="http://schemas.openxmlformats.org/officeDocument/2006/customXml" ds:itemID="{1F6B811C-4C11-4185-AA8F-A61B366A1F15}">
   <ds:schemaRefs>
     <ds:schemaRef ds:uri="http://schemas.openxmlformats.org/officeDocument/2006/bibliography"/>
   </ds:schemaRefs>

</xml_diff>